<commit_message>
till 28 jan 22
</commit_message>
<xml_diff>
--- a/_07_core_python/_12_Oops/Self notes on OOPs.docx
+++ b/_07_core_python/_12_Oops/Self notes on OOPs.docx
@@ -998,21 +998,483 @@
         <w:textAlignment w:val="baseline"/>
         <w:rPr>
           <w:rFonts w:ascii="Arial" w:hAnsi="Arial" w:cs="Arial"/>
-          <w:color w:val="273239"/>
-          <w:spacing w:val="2"/>
-          <w:sz w:val="20"/>
-          <w:szCs w:val="20"/>
-        </w:rPr>
-      </w:pPr>
-      <w:r>
-        <w:rPr>
-          <w:rFonts w:ascii="Arial" w:hAnsi="Arial" w:cs="Arial"/>
           <w:color w:val="202124"/>
           <w:sz w:val="18"/>
           <w:szCs w:val="18"/>
           <w:shd w:val="clear" w:color="auto" w:fill="FFFFFF"/>
         </w:rPr>
+      </w:pPr>
+      <w:r>
+        <w:rPr>
+          <w:rFonts w:ascii="Arial" w:hAnsi="Arial" w:cs="Arial"/>
+          <w:color w:val="202124"/>
+          <w:sz w:val="18"/>
+          <w:szCs w:val="18"/>
+          <w:shd w:val="clear" w:color="auto" w:fill="FFFFFF"/>
+        </w:rPr>
         <w:t xml:space="preserve"> For example - An integer variable belongs to integer class. An object is a real-life entity.</w:t>
+      </w:r>
+    </w:p>
+    <w:p>
+      <w:pPr>
+        <w:shd w:val="clear" w:color="auto" w:fill="FFFFFF"/>
+        <w:spacing w:after="0" w:line="240" w:lineRule="auto"/>
+        <w:textAlignment w:val="baseline"/>
+        <w:rPr>
+          <w:rFonts w:ascii="Arial" w:hAnsi="Arial" w:cs="Arial"/>
+          <w:color w:val="202124"/>
+          <w:sz w:val="18"/>
+          <w:szCs w:val="18"/>
+          <w:shd w:val="clear" w:color="auto" w:fill="FFFFFF"/>
+        </w:rPr>
+      </w:pPr>
+    </w:p>
+    <w:p>
+      <w:pPr>
+        <w:shd w:val="clear" w:color="auto" w:fill="FFFFFF"/>
+        <w:spacing w:after="0" w:line="240" w:lineRule="auto"/>
+        <w:textAlignment w:val="baseline"/>
+        <w:rPr>
+          <w:rFonts w:ascii="Arial" w:hAnsi="Arial" w:cs="Arial"/>
+          <w:color w:val="202124"/>
+          <w:sz w:val="18"/>
+          <w:szCs w:val="18"/>
+          <w:shd w:val="clear" w:color="auto" w:fill="FFFFFF"/>
+        </w:rPr>
+      </w:pPr>
+    </w:p>
+    <w:p>
+      <w:pPr>
+        <w:pStyle w:val="Heading1"/>
+        <w:jc w:val="center"/>
+        <w:rPr>
+          <w:color w:val="FF0000"/>
+          <w:sz w:val="40"/>
+          <w:szCs w:val="40"/>
+          <w:u w:val="single"/>
+        </w:rPr>
+      </w:pPr>
+      <w:r>
+        <w:rPr>
+          <w:color w:val="FF0000"/>
+          <w:sz w:val="40"/>
+          <w:szCs w:val="40"/>
+          <w:u w:val="single"/>
+        </w:rPr>
+        <w:t>Inheritance</w:t>
+      </w:r>
+    </w:p>
+    <w:p/>
+    <w:p>
+      <w:r>
+        <w:t>To acquire the properties from one class to another we use Inheritance</w:t>
+      </w:r>
+    </w:p>
+    <w:p>
+      <w:r>
+        <w:t>It provides code reusability.</w:t>
+      </w:r>
+    </w:p>
+    <w:p>
+      <w:pPr>
+        <w:rPr>
+          <w:rFonts w:ascii="Arial" w:hAnsi="Arial" w:cs="Arial"/>
+          <w:color w:val="202124"/>
+          <w:sz w:val="18"/>
+          <w:szCs w:val="18"/>
+          <w:shd w:val="clear" w:color="auto" w:fill="FFFFFF"/>
+        </w:rPr>
+      </w:pPr>
+      <w:r>
+        <w:rPr>
+          <w:rFonts w:ascii="Arial" w:hAnsi="Arial" w:cs="Arial"/>
+          <w:color w:val="202124"/>
+          <w:sz w:val="18"/>
+          <w:szCs w:val="18"/>
+          <w:shd w:val="clear" w:color="auto" w:fill="FFFFFF"/>
+        </w:rPr>
+        <w:t>Inheritance allows </w:t>
+      </w:r>
+      <w:r>
+        <w:rPr>
+          <w:rFonts w:ascii="Arial" w:hAnsi="Arial" w:cs="Arial"/>
+          <w:b/>
+          <w:bCs/>
+          <w:color w:val="202124"/>
+          <w:sz w:val="18"/>
+          <w:szCs w:val="18"/>
+          <w:shd w:val="clear" w:color="auto" w:fill="FFFFFF"/>
+        </w:rPr>
+        <w:t>us to define a class that inherits all the methods and properties from another class</w:t>
+      </w:r>
+      <w:r>
+        <w:rPr>
+          <w:rFonts w:ascii="Arial" w:hAnsi="Arial" w:cs="Arial"/>
+          <w:color w:val="202124"/>
+          <w:sz w:val="18"/>
+          <w:szCs w:val="18"/>
+          <w:shd w:val="clear" w:color="auto" w:fill="FFFFFF"/>
+        </w:rPr>
+        <w:t>.</w:t>
+      </w:r>
+    </w:p>
+    <w:p>
+      <w:pPr>
+        <w:pStyle w:val="Heading1"/>
+        <w:rPr>
+          <w:i/>
+          <w:u w:val="single"/>
+        </w:rPr>
+      </w:pPr>
+      <w:r>
+        <w:rPr>
+          <w:i/>
+          <w:u w:val="single"/>
+        </w:rPr>
+        <w:t xml:space="preserve">Types </w:t>
+      </w:r>
+      <w:proofErr w:type="gramStart"/>
+      <w:r>
+        <w:rPr>
+          <w:i/>
+          <w:u w:val="single"/>
+        </w:rPr>
+        <w:t>Of</w:t>
+      </w:r>
+      <w:proofErr w:type="gramEnd"/>
+      <w:r>
+        <w:rPr>
+          <w:i/>
+          <w:u w:val="single"/>
+        </w:rPr>
+        <w:t xml:space="preserve"> Inheritance:</w:t>
+      </w:r>
+    </w:p>
+    <w:p/>
+    <w:p>
+      <w:pPr>
+        <w:pStyle w:val="ListParagraph"/>
+        <w:numPr>
+          <w:ilvl w:val="0"/>
+          <w:numId w:val="4"/>
+        </w:numPr>
+      </w:pPr>
+      <w:r>
+        <w:t>Single Level Inheritance</w:t>
+      </w:r>
+    </w:p>
+    <w:p>
+      <w:pPr>
+        <w:pStyle w:val="ListParagraph"/>
+        <w:numPr>
+          <w:ilvl w:val="0"/>
+          <w:numId w:val="4"/>
+        </w:numPr>
+      </w:pPr>
+      <w:r>
+        <w:t>Multi level Inheritance</w:t>
+      </w:r>
+    </w:p>
+    <w:p>
+      <w:pPr>
+        <w:pStyle w:val="ListParagraph"/>
+        <w:numPr>
+          <w:ilvl w:val="0"/>
+          <w:numId w:val="4"/>
+        </w:numPr>
+      </w:pPr>
+      <w:r>
+        <w:t>Multiple Inheritance</w:t>
+      </w:r>
+    </w:p>
+    <w:p>
+      <w:pPr>
+        <w:pStyle w:val="ListParagraph"/>
+        <w:numPr>
+          <w:ilvl w:val="0"/>
+          <w:numId w:val="4"/>
+        </w:numPr>
+      </w:pPr>
+      <w:r>
+        <w:t>Hierarchical Inheritance</w:t>
+      </w:r>
+    </w:p>
+    <w:p>
+      <w:pPr>
+        <w:pStyle w:val="ListParagraph"/>
+        <w:numPr>
+          <w:ilvl w:val="0"/>
+          <w:numId w:val="4"/>
+        </w:numPr>
+      </w:pPr>
+      <w:r>
+        <w:t>Hybrid inheritance</w:t>
+      </w:r>
+    </w:p>
+    <w:p>
+      <w:pPr>
+        <w:pStyle w:val="Heading1"/>
+        <w:rPr>
+          <w:i/>
+          <w:u w:val="single"/>
+        </w:rPr>
+      </w:pPr>
+      <w:r>
+        <w:rPr>
+          <w:i/>
+          <w:u w:val="single"/>
+        </w:rPr>
+        <w:t>Single level Inheritance:</w:t>
+      </w:r>
+    </w:p>
+    <w:p/>
+    <w:p>
+      <w:r>
+        <w:t>We have 2 classes in this: Base class, Derived class</w:t>
+      </w:r>
+    </w:p>
+    <w:p>
+      <w:r>
+        <w:t xml:space="preserve">When Derived class is inherited from Base class, </w:t>
+      </w:r>
+      <w:proofErr w:type="gramStart"/>
+      <w:r>
+        <w:t>It</w:t>
+      </w:r>
+      <w:proofErr w:type="gramEnd"/>
+      <w:r>
+        <w:t xml:space="preserve"> can use all the properties and methods from Base class</w:t>
+      </w:r>
+    </w:p>
+    <w:p>
+      <w:pPr>
+        <w:pStyle w:val="Heading1"/>
+        <w:rPr>
+          <w:i/>
+          <w:u w:val="single"/>
+        </w:rPr>
+      </w:pPr>
+      <w:r>
+        <w:rPr>
+          <w:i/>
+          <w:u w:val="single"/>
+        </w:rPr>
+        <w:t>Multi level Inheritance:</w:t>
+      </w:r>
+    </w:p>
+    <w:p/>
+    <w:p>
+      <w:r>
+        <w:t>We have more than 2 classes here</w:t>
+      </w:r>
+    </w:p>
+    <w:p>
+      <w:r>
+        <w:lastRenderedPageBreak/>
+        <w:t xml:space="preserve">It’s like </w:t>
+      </w:r>
+      <w:proofErr w:type="spellStart"/>
+      <w:r>
+        <w:t>Grand parent</w:t>
+      </w:r>
+      <w:proofErr w:type="spellEnd"/>
+      <w:r>
+        <w:t>, parent, child relationship. Middle class is inherited from the base class and if the child class inherits the middle class, it gets all the properties &amp; methods from 2 classes</w:t>
+      </w:r>
+    </w:p>
+    <w:p>
+      <w:pPr>
+        <w:pStyle w:val="Heading1"/>
+        <w:rPr>
+          <w:i/>
+          <w:u w:val="single"/>
+        </w:rPr>
+      </w:pPr>
+      <w:r>
+        <w:rPr>
+          <w:i/>
+          <w:u w:val="single"/>
+        </w:rPr>
+        <w:t>Multi level Inheritance:</w:t>
+      </w:r>
+    </w:p>
+    <w:p/>
+    <w:p>
+      <w:proofErr w:type="gramStart"/>
+      <w:r>
+        <w:t>Where one class inherits properties from more than 1 class at a time.</w:t>
+      </w:r>
+      <w:proofErr w:type="gramEnd"/>
+      <w:r>
+        <w:t xml:space="preserve"> </w:t>
+      </w:r>
+    </w:p>
+    <w:p>
+      <w:r>
+        <w:t xml:space="preserve">Class </w:t>
+      </w:r>
+      <w:proofErr w:type="gramStart"/>
+      <w:r>
+        <w:t>A(</w:t>
+      </w:r>
+      <w:proofErr w:type="gramEnd"/>
+      <w:r>
+        <w:t>B,C)</w:t>
+      </w:r>
+    </w:p>
+    <w:p>
+      <w:r>
+        <w:t>Where B &amp; C are 2 different classes and have no relation to each other</w:t>
+      </w:r>
+    </w:p>
+    <w:p/>
+    <w:p>
+      <w:pPr>
+        <w:pStyle w:val="Heading1"/>
+      </w:pPr>
+      <w:r>
+        <w:t>Super keyword:</w:t>
+      </w:r>
+    </w:p>
+    <w:p/>
+    <w:p>
+      <w:r>
+        <w:t>After creating an object for child class, using that we can access parent class methods</w:t>
+      </w:r>
+    </w:p>
+    <w:p>
+      <w:r>
+        <w:t>If a child class doesn’t have “</w:t>
+      </w:r>
+      <w:proofErr w:type="gramStart"/>
+      <w:r>
+        <w:t>init ”</w:t>
+      </w:r>
+      <w:proofErr w:type="gramEnd"/>
+      <w:r>
+        <w:t xml:space="preserve"> constructor that objects directly </w:t>
+      </w:r>
+      <w:proofErr w:type="spellStart"/>
+      <w:r>
+        <w:t>insanitize</w:t>
+      </w:r>
+      <w:proofErr w:type="spellEnd"/>
+      <w:r>
+        <w:t xml:space="preserve"> the parent class “init” constructor</w:t>
+      </w:r>
+    </w:p>
+    <w:p>
+      <w:r>
+        <w:t xml:space="preserve">But if a child class has an “init </w:t>
+      </w:r>
+      <w:proofErr w:type="gramStart"/>
+      <w:r>
+        <w:t>“ constructor</w:t>
+      </w:r>
+      <w:proofErr w:type="gramEnd"/>
+      <w:r>
+        <w:t xml:space="preserve"> we have to give super().__init__() in child “init” constructor</w:t>
+      </w:r>
+    </w:p>
+    <w:p>
+      <w:r>
+        <w:t xml:space="preserve">Then when we create an object for child class, it automatically </w:t>
+      </w:r>
+      <w:proofErr w:type="spellStart"/>
+      <w:r>
+        <w:t>insanitize</w:t>
+      </w:r>
+      <w:proofErr w:type="spellEnd"/>
+      <w:r>
+        <w:t xml:space="preserve"> the child class &amp; parent class init constructor</w:t>
+      </w:r>
+    </w:p>
+    <w:p/>
+    <w:p/>
+    <w:p>
+      <w:pPr>
+        <w:pStyle w:val="Heading1"/>
+      </w:pPr>
+      <w:r>
+        <w:t>MRO Principle: (Method Resolution Order)</w:t>
+      </w:r>
+    </w:p>
+    <w:p/>
+    <w:p>
+      <w:pPr>
+        <w:rPr>
+          <w:rFonts w:ascii="Arial" w:hAnsi="Arial" w:cs="Arial"/>
+          <w:color w:val="202124"/>
+          <w:sz w:val="18"/>
+          <w:szCs w:val="18"/>
+          <w:shd w:val="clear" w:color="auto" w:fill="FFFFFF"/>
+        </w:rPr>
+      </w:pPr>
+      <w:r>
+        <w:rPr>
+          <w:rFonts w:ascii="Arial" w:hAnsi="Arial" w:cs="Arial"/>
+          <w:color w:val="202124"/>
+          <w:sz w:val="18"/>
+          <w:szCs w:val="18"/>
+          <w:shd w:val="clear" w:color="auto" w:fill="FFFFFF"/>
+        </w:rPr>
+        <w:t xml:space="preserve">MRO is a concept used in inheritance. It is the order in which a method is searched for in a </w:t>
+      </w:r>
+      <w:proofErr w:type="gramStart"/>
+      <w:r>
+        <w:rPr>
+          <w:rFonts w:ascii="Arial" w:hAnsi="Arial" w:cs="Arial"/>
+          <w:color w:val="202124"/>
+          <w:sz w:val="18"/>
+          <w:szCs w:val="18"/>
+          <w:shd w:val="clear" w:color="auto" w:fill="FFFFFF"/>
+        </w:rPr>
+        <w:t>classes</w:t>
+      </w:r>
+      <w:proofErr w:type="gramEnd"/>
+      <w:r>
+        <w:rPr>
+          <w:rFonts w:ascii="Arial" w:hAnsi="Arial" w:cs="Arial"/>
+          <w:color w:val="202124"/>
+          <w:sz w:val="18"/>
+          <w:szCs w:val="18"/>
+          <w:shd w:val="clear" w:color="auto" w:fill="FFFFFF"/>
+        </w:rPr>
+        <w:t xml:space="preserve"> hierarchy and is especially useful in Python because Python supports multiple inheritance. In this case, the MRO would be </w:t>
+      </w:r>
+      <w:r>
+        <w:rPr>
+          <w:rFonts w:ascii="Arial" w:hAnsi="Arial" w:cs="Arial"/>
+          <w:b/>
+          <w:bCs/>
+          <w:color w:val="202124"/>
+          <w:sz w:val="18"/>
+          <w:szCs w:val="18"/>
+          <w:shd w:val="clear" w:color="auto" w:fill="FFFFFF"/>
+        </w:rPr>
+        <w:t>C -&gt; B -&gt; A</w:t>
+      </w:r>
+      <w:r>
+        <w:rPr>
+          <w:rFonts w:ascii="Arial" w:hAnsi="Arial" w:cs="Arial"/>
+          <w:color w:val="202124"/>
+          <w:sz w:val="18"/>
+          <w:szCs w:val="18"/>
+          <w:shd w:val="clear" w:color="auto" w:fill="FFFFFF"/>
+        </w:rPr>
+        <w:t>.</w:t>
+      </w:r>
+    </w:p>
+    <w:p>
+      <w:r>
+        <w:rPr>
+          <w:rFonts w:ascii="Arial" w:hAnsi="Arial" w:cs="Arial"/>
+          <w:color w:val="202124"/>
+          <w:sz w:val="18"/>
+          <w:szCs w:val="18"/>
+          <w:shd w:val="clear" w:color="auto" w:fill="FFFFFF"/>
+        </w:rPr>
+        <w:t>Since we have multiple Inheritance MRO is introduced</w:t>
       </w:r>
     </w:p>
     <w:p>
@@ -1320,11 +1782,243 @@
       </w:pPr>
     </w:lvl>
   </w:abstractNum>
+  <w:abstractNum w:abstractNumId="2">
+    <w:nsid w:val="7F012953"/>
+    <w:multiLevelType w:val="hybridMultilevel"/>
+    <w:tmpl w:val="FA0AFB0A"/>
+    <w:lvl w:ilvl="0" w:tplc="04090001">
+      <w:start w:val="1"/>
+      <w:numFmt w:val="bullet"/>
+      <w:lvlText w:val=""/>
+      <w:lvlJc w:val="left"/>
+      <w:pPr>
+        <w:ind w:left="720" w:hanging="360"/>
+      </w:pPr>
+      <w:rPr>
+        <w:rFonts w:ascii="Symbol" w:hAnsi="Symbol" w:hint="default"/>
+      </w:rPr>
+    </w:lvl>
+    <w:lvl w:ilvl="1" w:tplc="04090003" w:tentative="1">
+      <w:start w:val="1"/>
+      <w:numFmt w:val="bullet"/>
+      <w:lvlText w:val="o"/>
+      <w:lvlJc w:val="left"/>
+      <w:pPr>
+        <w:ind w:left="1440" w:hanging="360"/>
+      </w:pPr>
+      <w:rPr>
+        <w:rFonts w:ascii="Courier New" w:hAnsi="Courier New" w:cs="Courier New" w:hint="default"/>
+      </w:rPr>
+    </w:lvl>
+    <w:lvl w:ilvl="2" w:tplc="04090005" w:tentative="1">
+      <w:start w:val="1"/>
+      <w:numFmt w:val="bullet"/>
+      <w:lvlText w:val=""/>
+      <w:lvlJc w:val="left"/>
+      <w:pPr>
+        <w:ind w:left="2160" w:hanging="360"/>
+      </w:pPr>
+      <w:rPr>
+        <w:rFonts w:ascii="Wingdings" w:hAnsi="Wingdings" w:hint="default"/>
+      </w:rPr>
+    </w:lvl>
+    <w:lvl w:ilvl="3" w:tplc="04090001" w:tentative="1">
+      <w:start w:val="1"/>
+      <w:numFmt w:val="bullet"/>
+      <w:lvlText w:val=""/>
+      <w:lvlJc w:val="left"/>
+      <w:pPr>
+        <w:ind w:left="2880" w:hanging="360"/>
+      </w:pPr>
+      <w:rPr>
+        <w:rFonts w:ascii="Symbol" w:hAnsi="Symbol" w:hint="default"/>
+      </w:rPr>
+    </w:lvl>
+    <w:lvl w:ilvl="4" w:tplc="04090003" w:tentative="1">
+      <w:start w:val="1"/>
+      <w:numFmt w:val="bullet"/>
+      <w:lvlText w:val="o"/>
+      <w:lvlJc w:val="left"/>
+      <w:pPr>
+        <w:ind w:left="3600" w:hanging="360"/>
+      </w:pPr>
+      <w:rPr>
+        <w:rFonts w:ascii="Courier New" w:hAnsi="Courier New" w:cs="Courier New" w:hint="default"/>
+      </w:rPr>
+    </w:lvl>
+    <w:lvl w:ilvl="5" w:tplc="04090005" w:tentative="1">
+      <w:start w:val="1"/>
+      <w:numFmt w:val="bullet"/>
+      <w:lvlText w:val=""/>
+      <w:lvlJc w:val="left"/>
+      <w:pPr>
+        <w:ind w:left="4320" w:hanging="360"/>
+      </w:pPr>
+      <w:rPr>
+        <w:rFonts w:ascii="Wingdings" w:hAnsi="Wingdings" w:hint="default"/>
+      </w:rPr>
+    </w:lvl>
+    <w:lvl w:ilvl="6" w:tplc="04090001" w:tentative="1">
+      <w:start w:val="1"/>
+      <w:numFmt w:val="bullet"/>
+      <w:lvlText w:val=""/>
+      <w:lvlJc w:val="left"/>
+      <w:pPr>
+        <w:ind w:left="5040" w:hanging="360"/>
+      </w:pPr>
+      <w:rPr>
+        <w:rFonts w:ascii="Symbol" w:hAnsi="Symbol" w:hint="default"/>
+      </w:rPr>
+    </w:lvl>
+    <w:lvl w:ilvl="7" w:tplc="04090003" w:tentative="1">
+      <w:start w:val="1"/>
+      <w:numFmt w:val="bullet"/>
+      <w:lvlText w:val="o"/>
+      <w:lvlJc w:val="left"/>
+      <w:pPr>
+        <w:ind w:left="5760" w:hanging="360"/>
+      </w:pPr>
+      <w:rPr>
+        <w:rFonts w:ascii="Courier New" w:hAnsi="Courier New" w:cs="Courier New" w:hint="default"/>
+      </w:rPr>
+    </w:lvl>
+    <w:lvl w:ilvl="8" w:tplc="04090005" w:tentative="1">
+      <w:start w:val="1"/>
+      <w:numFmt w:val="bullet"/>
+      <w:lvlText w:val=""/>
+      <w:lvlJc w:val="left"/>
+      <w:pPr>
+        <w:ind w:left="6480" w:hanging="360"/>
+      </w:pPr>
+      <w:rPr>
+        <w:rFonts w:ascii="Wingdings" w:hAnsi="Wingdings" w:hint="default"/>
+      </w:rPr>
+    </w:lvl>
+  </w:abstractNum>
+  <w:abstractNum w:abstractNumId="3">
+    <w:nsid w:val="7FF7018B"/>
+    <w:multiLevelType w:val="hybridMultilevel"/>
+    <w:tmpl w:val="D36681A4"/>
+    <w:lvl w:ilvl="0" w:tplc="04090001">
+      <w:start w:val="1"/>
+      <w:numFmt w:val="bullet"/>
+      <w:lvlText w:val=""/>
+      <w:lvlJc w:val="left"/>
+      <w:pPr>
+        <w:ind w:left="720" w:hanging="360"/>
+      </w:pPr>
+      <w:rPr>
+        <w:rFonts w:ascii="Symbol" w:hAnsi="Symbol" w:hint="default"/>
+      </w:rPr>
+    </w:lvl>
+    <w:lvl w:ilvl="1" w:tplc="04090003" w:tentative="1">
+      <w:start w:val="1"/>
+      <w:numFmt w:val="bullet"/>
+      <w:lvlText w:val="o"/>
+      <w:lvlJc w:val="left"/>
+      <w:pPr>
+        <w:ind w:left="1440" w:hanging="360"/>
+      </w:pPr>
+      <w:rPr>
+        <w:rFonts w:ascii="Courier New" w:hAnsi="Courier New" w:cs="Courier New" w:hint="default"/>
+      </w:rPr>
+    </w:lvl>
+    <w:lvl w:ilvl="2" w:tplc="04090005" w:tentative="1">
+      <w:start w:val="1"/>
+      <w:numFmt w:val="bullet"/>
+      <w:lvlText w:val=""/>
+      <w:lvlJc w:val="left"/>
+      <w:pPr>
+        <w:ind w:left="2160" w:hanging="360"/>
+      </w:pPr>
+      <w:rPr>
+        <w:rFonts w:ascii="Wingdings" w:hAnsi="Wingdings" w:hint="default"/>
+      </w:rPr>
+    </w:lvl>
+    <w:lvl w:ilvl="3" w:tplc="04090001" w:tentative="1">
+      <w:start w:val="1"/>
+      <w:numFmt w:val="bullet"/>
+      <w:lvlText w:val=""/>
+      <w:lvlJc w:val="left"/>
+      <w:pPr>
+        <w:ind w:left="2880" w:hanging="360"/>
+      </w:pPr>
+      <w:rPr>
+        <w:rFonts w:ascii="Symbol" w:hAnsi="Symbol" w:hint="default"/>
+      </w:rPr>
+    </w:lvl>
+    <w:lvl w:ilvl="4" w:tplc="04090003" w:tentative="1">
+      <w:start w:val="1"/>
+      <w:numFmt w:val="bullet"/>
+      <w:lvlText w:val="o"/>
+      <w:lvlJc w:val="left"/>
+      <w:pPr>
+        <w:ind w:left="3600" w:hanging="360"/>
+      </w:pPr>
+      <w:rPr>
+        <w:rFonts w:ascii="Courier New" w:hAnsi="Courier New" w:cs="Courier New" w:hint="default"/>
+      </w:rPr>
+    </w:lvl>
+    <w:lvl w:ilvl="5" w:tplc="04090005" w:tentative="1">
+      <w:start w:val="1"/>
+      <w:numFmt w:val="bullet"/>
+      <w:lvlText w:val=""/>
+      <w:lvlJc w:val="left"/>
+      <w:pPr>
+        <w:ind w:left="4320" w:hanging="360"/>
+      </w:pPr>
+      <w:rPr>
+        <w:rFonts w:ascii="Wingdings" w:hAnsi="Wingdings" w:hint="default"/>
+      </w:rPr>
+    </w:lvl>
+    <w:lvl w:ilvl="6" w:tplc="04090001" w:tentative="1">
+      <w:start w:val="1"/>
+      <w:numFmt w:val="bullet"/>
+      <w:lvlText w:val=""/>
+      <w:lvlJc w:val="left"/>
+      <w:pPr>
+        <w:ind w:left="5040" w:hanging="360"/>
+      </w:pPr>
+      <w:rPr>
+        <w:rFonts w:ascii="Symbol" w:hAnsi="Symbol" w:hint="default"/>
+      </w:rPr>
+    </w:lvl>
+    <w:lvl w:ilvl="7" w:tplc="04090003" w:tentative="1">
+      <w:start w:val="1"/>
+      <w:numFmt w:val="bullet"/>
+      <w:lvlText w:val="o"/>
+      <w:lvlJc w:val="left"/>
+      <w:pPr>
+        <w:ind w:left="5760" w:hanging="360"/>
+      </w:pPr>
+      <w:rPr>
+        <w:rFonts w:ascii="Courier New" w:hAnsi="Courier New" w:cs="Courier New" w:hint="default"/>
+      </w:rPr>
+    </w:lvl>
+    <w:lvl w:ilvl="8" w:tplc="04090005" w:tentative="1">
+      <w:start w:val="1"/>
+      <w:numFmt w:val="bullet"/>
+      <w:lvlText w:val=""/>
+      <w:lvlJc w:val="left"/>
+      <w:pPr>
+        <w:ind w:left="6480" w:hanging="360"/>
+      </w:pPr>
+      <w:rPr>
+        <w:rFonts w:ascii="Wingdings" w:hAnsi="Wingdings" w:hint="default"/>
+      </w:rPr>
+    </w:lvl>
+  </w:abstractNum>
   <w:num w:numId="1">
     <w:abstractNumId w:val="0"/>
   </w:num>
   <w:num w:numId="2">
     <w:abstractNumId w:val="1"/>
+  </w:num>
+  <w:num w:numId="3">
+    <w:abstractNumId w:val="2"/>
+  </w:num>
+  <w:num w:numId="4">
+    <w:abstractNumId w:val="3"/>
   </w:num>
 </w:numbering>
 </file>
@@ -1488,6 +2182,7 @@
   <w:style w:type="paragraph" w:default="1" w:styleId="Normal">
     <w:name w:val="Normal"/>
     <w:qFormat/>
+    <w:rsid w:val="00204EFC"/>
   </w:style>
   <w:style w:type="paragraph" w:styleId="Heading1">
     <w:name w:val="heading 1"/>

</xml_diff>